<commit_message>
Update bottom field readme
</commit_message>
<xml_diff>
--- a/TAHAP 4 - NEXT/Readme/121402071-README.docx
+++ b/TAHAP 4 - NEXT/Readme/121402071-README.docx
@@ -162,6 +162,7 @@
           <w:pgSz w:w="11907" w:h="16840" w:code="9"/>
           <w:pgMar w:top="1440" w:right="1440" w:bottom="1440" w:left="1440" w:header="720" w:footer="720" w:gutter="0"/>
           <w:cols w:space="720"/>
+          <w:titlePg/>
           <w:docGrid w:linePitch="360"/>
         </w:sectPr>
       </w:pPr>
@@ -186,7 +187,7 @@
                     <pic:cNvPicPr/>
                   </pic:nvPicPr>
                   <pic:blipFill rotWithShape="1">
-                    <a:blip r:embed="rId5"/>
+                    <a:blip r:embed="rId7"/>
                     <a:srcRect l="6147" t="10641" r="39681" b="38818"/>
                     <a:stretch/>
                   </pic:blipFill>
@@ -277,7 +278,7 @@
                     <pic:cNvPicPr/>
                   </pic:nvPicPr>
                   <pic:blipFill rotWithShape="1">
-                    <a:blip r:embed="rId6"/>
+                    <a:blip r:embed="rId8"/>
                     <a:srcRect l="6146" t="10050" r="39848" b="38818"/>
                     <a:stretch/>
                   </pic:blipFill>
@@ -419,7 +420,7 @@
                     <pic:cNvPicPr/>
                   </pic:nvPicPr>
                   <pic:blipFill rotWithShape="1">
-                    <a:blip r:embed="rId7"/>
+                    <a:blip r:embed="rId9"/>
                     <a:srcRect l="6148" t="10345" r="39847" b="38522"/>
                     <a:stretch/>
                   </pic:blipFill>
@@ -550,7 +551,7 @@
                     <pic:cNvPicPr/>
                   </pic:nvPicPr>
                   <pic:blipFill rotWithShape="1">
-                    <a:blip r:embed="rId8"/>
+                    <a:blip r:embed="rId10"/>
                     <a:srcRect l="6314" t="9754" r="40013" b="38522"/>
                     <a:stretch/>
                   </pic:blipFill>
@@ -649,7 +650,7 @@
                     <pic:cNvPicPr/>
                   </pic:nvPicPr>
                   <pic:blipFill>
-                    <a:blip r:embed="rId9"/>
+                    <a:blip r:embed="rId11"/>
                     <a:stretch>
                       <a:fillRect/>
                     </a:stretch>
@@ -714,7 +715,7 @@
                     <pic:cNvPicPr/>
                   </pic:nvPicPr>
                   <pic:blipFill>
-                    <a:blip r:embed="rId10"/>
+                    <a:blip r:embed="rId12"/>
                     <a:stretch>
                       <a:fillRect/>
                     </a:stretch>
@@ -833,7 +834,7 @@
                     <pic:cNvPicPr/>
                   </pic:nvPicPr>
                   <pic:blipFill rotWithShape="1">
-                    <a:blip r:embed="rId11"/>
+                    <a:blip r:embed="rId13"/>
                     <a:srcRect l="26753" t="4730" r="2626" b="39113"/>
                     <a:stretch/>
                   </pic:blipFill>
@@ -973,7 +974,7 @@
                     <pic:cNvPicPr/>
                   </pic:nvPicPr>
                   <pic:blipFill rotWithShape="1">
-                    <a:blip r:embed="rId12"/>
+                    <a:blip r:embed="rId14"/>
                     <a:srcRect l="26920" t="4433" r="2293" b="39409"/>
                     <a:stretch/>
                   </pic:blipFill>
@@ -1155,7 +1156,7 @@
           </mc:Choice>
           <mc:Fallback>
             <w:pict>
-              <v:rect w14:anchorId="33605C0C" id="Rectangle 12" o:spid="_x0000_s1026" style="position:absolute;margin-left:113.25pt;margin-top:117.8pt;width:63.75pt;height:18pt;z-index:251659264;visibility:visible;mso-wrap-style:square;mso-wrap-distance-left:9pt;mso-wrap-distance-top:0;mso-wrap-distance-right:9pt;mso-wrap-distance-bottom:0;mso-position-horizontal:absolute;mso-position-horizontal-relative:text;mso-position-vertical:absolute;mso-position-vertical-relative:text;v-text-anchor:middle" o:gfxdata="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" filled="f" strokecolor="red" strokeweight="1pt"/>
+              <v:rect w14:anchorId="0AC7A36A" id="Rectangle 12" o:spid="_x0000_s1026" style="position:absolute;margin-left:113.25pt;margin-top:117.8pt;width:63.75pt;height:18pt;z-index:251659264;visibility:visible;mso-wrap-style:square;mso-wrap-distance-left:9pt;mso-wrap-distance-top:0;mso-wrap-distance-right:9pt;mso-wrap-distance-bottom:0;mso-position-horizontal:absolute;mso-position-horizontal-relative:text;mso-position-vertical:absolute;mso-position-vertical-relative:text;v-text-anchor:middle" o:gfxdata="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" filled="f" strokecolor="red" strokeweight="1pt"/>
             </w:pict>
           </mc:Fallback>
         </mc:AlternateContent>
@@ -1181,7 +1182,7 @@
                     <pic:cNvPicPr/>
                   </pic:nvPicPr>
                   <pic:blipFill rotWithShape="1">
-                    <a:blip r:embed="rId13"/>
+                    <a:blip r:embed="rId15"/>
                     <a:srcRect l="26586" t="4138" r="2793" b="38818"/>
                     <a:stretch/>
                   </pic:blipFill>
@@ -1273,7 +1274,7 @@
                     <pic:cNvPicPr/>
                   </pic:nvPicPr>
                   <pic:blipFill rotWithShape="1">
-                    <a:blip r:embed="rId14"/>
+                    <a:blip r:embed="rId16"/>
                     <a:srcRect l="26587" t="4138" r="2293" b="38818"/>
                     <a:stretch/>
                   </pic:blipFill>
@@ -1368,8 +1369,6 @@
         <w:spacing w:line="360" w:lineRule="auto"/>
         <w:jc w:val="center"/>
       </w:pPr>
-      <w:bookmarkStart w:id="0" w:name="_GoBack"/>
-      <w:bookmarkEnd w:id="0"/>
     </w:p>
     <w:p>
       <w:pPr>
@@ -1467,6 +1466,87 @@
         <w:spacing w:line="360" w:lineRule="auto"/>
         <w:jc w:val="center"/>
       </w:pPr>
+    </w:p>
+    <w:p>
+      <w:pPr>
+        <w:spacing w:line="360" w:lineRule="auto"/>
+        <w:jc w:val="both"/>
+      </w:pPr>
+    </w:p>
+    <w:p>
+      <w:pPr>
+        <w:pStyle w:val="Header"/>
+        <w:spacing w:line="360" w:lineRule="auto"/>
+        <w:jc w:val="both"/>
+        <w:rPr>
+          <w:b/>
+          <w:bCs/>
+          <w:i/>
+          <w:iCs/>
+        </w:rPr>
+      </w:pPr>
+      <w:bookmarkStart w:id="0" w:name="_GoBack"/>
+      <w:bookmarkEnd w:id="0"/>
+      <w:r>
+        <w:rPr>
+          <w:b/>
+          <w:bCs/>
+          <w:i/>
+          <w:iCs/>
+        </w:rPr>
+        <w:t>Prediksi Kualitas Air di Danau Toba Menggunakan Extreme Learning Machine</w:t>
+      </w:r>
+    </w:p>
+    <w:p>
+      <w:pPr>
+        <w:pStyle w:val="Header"/>
+        <w:spacing w:line="360" w:lineRule="auto"/>
+        <w:jc w:val="both"/>
+      </w:pPr>
+      <w:r>
+        <w:t>Eric Suwarno (121402071)</w:t>
+      </w:r>
+    </w:p>
+    <w:p>
+      <w:pPr>
+        <w:pStyle w:val="Header"/>
+        <w:spacing w:line="360" w:lineRule="auto"/>
+        <w:jc w:val="both"/>
+      </w:pPr>
+      <w:r>
+        <w:t>Pembimbing:</w:t>
+      </w:r>
+    </w:p>
+    <w:p>
+      <w:pPr>
+        <w:pStyle w:val="Header"/>
+        <w:numPr>
+          <w:ilvl w:val="0"/>
+          <w:numId w:val="3"/>
+        </w:numPr>
+        <w:spacing w:line="360" w:lineRule="auto"/>
+        <w:jc w:val="both"/>
+      </w:pPr>
+      <w:r>
+        <w:t>Romi Fadil</w:t>
+      </w:r>
+      <w:r>
+        <w:t>lah Rahmat, B.Comp.Sc., M.Sc.</w:t>
+      </w:r>
+    </w:p>
+    <w:p>
+      <w:pPr>
+        <w:pStyle w:val="Header"/>
+        <w:numPr>
+          <w:ilvl w:val="0"/>
+          <w:numId w:val="3"/>
+        </w:numPr>
+        <w:spacing w:line="360" w:lineRule="auto"/>
+        <w:jc w:val="both"/>
+      </w:pPr>
+      <w:r>
+        <w:t>Dr. Maya Silvi Lydia, B.Sc., M.Sc.</w:t>
+      </w:r>
     </w:p>
     <w:sectPr>
       <w:pgSz w:w="11907" w:h="16840" w:code="9"/>
@@ -1476,6 +1556,56 @@
     </w:sectPr>
   </w:body>
 </w:document>
+</file>
+
+<file path=word/endnotes.xml><?xml version="1.0" encoding="utf-8"?>
+<w:endnotes xmlns:wpc="http://schemas.microsoft.com/office/word/2010/wordprocessingCanvas" xmlns:mc="http://schemas.openxmlformats.org/markup-compatibility/2006" xmlns:o="urn:schemas-microsoft-com:office:office" xmlns:r="http://schemas.openxmlformats.org/officeDocument/2006/relationships" xmlns:m="http://schemas.openxmlformats.org/officeDocument/2006/math" xmlns:v="urn:schemas-microsoft-com:vml" xmlns:wp14="http://schemas.microsoft.com/office/word/2010/wordprocessingDrawing" xmlns:wp="http://schemas.openxmlformats.org/drawingml/2006/wordprocessingDrawing" xmlns:w10="urn:schemas-microsoft-com:office:word" xmlns:w="http://schemas.openxmlformats.org/wordprocessingml/2006/main" xmlns:w14="http://schemas.microsoft.com/office/word/2010/wordml" xmlns:w15="http://schemas.microsoft.com/office/word/2012/wordml" xmlns:wpg="http://schemas.microsoft.com/office/word/2010/wordprocessingGroup" xmlns:wpi="http://schemas.microsoft.com/office/word/2010/wordprocessingInk" xmlns:wne="http://schemas.microsoft.com/office/word/2006/wordml" xmlns:wps="http://schemas.microsoft.com/office/word/2010/wordprocessingShape" mc:Ignorable="w14 w15 wp14">
+  <w:endnote w:type="separator" w:id="-1">
+    <w:p>
+      <w:pPr>
+        <w:spacing w:after="0" w:line="240" w:lineRule="auto"/>
+      </w:pPr>
+      <w:r>
+        <w:separator/>
+      </w:r>
+    </w:p>
+  </w:endnote>
+  <w:endnote w:type="continuationSeparator" w:id="0">
+    <w:p>
+      <w:pPr>
+        <w:spacing w:after="0" w:line="240" w:lineRule="auto"/>
+      </w:pPr>
+      <w:r>
+        <w:continuationSeparator/>
+      </w:r>
+    </w:p>
+  </w:endnote>
+</w:endnotes>
+</file>
+
+<file path=word/footnotes.xml><?xml version="1.0" encoding="utf-8"?>
+<w:footnotes xmlns:wpc="http://schemas.microsoft.com/office/word/2010/wordprocessingCanvas" xmlns:mc="http://schemas.openxmlformats.org/markup-compatibility/2006" xmlns:o="urn:schemas-microsoft-com:office:office" xmlns:r="http://schemas.openxmlformats.org/officeDocument/2006/relationships" xmlns:m="http://schemas.openxmlformats.org/officeDocument/2006/math" xmlns:v="urn:schemas-microsoft-com:vml" xmlns:wp14="http://schemas.microsoft.com/office/word/2010/wordprocessingDrawing" xmlns:wp="http://schemas.openxmlformats.org/drawingml/2006/wordprocessingDrawing" xmlns:w10="urn:schemas-microsoft-com:office:word" xmlns:w="http://schemas.openxmlformats.org/wordprocessingml/2006/main" xmlns:w14="http://schemas.microsoft.com/office/word/2010/wordml" xmlns:w15="http://schemas.microsoft.com/office/word/2012/wordml" xmlns:wpg="http://schemas.microsoft.com/office/word/2010/wordprocessingGroup" xmlns:wpi="http://schemas.microsoft.com/office/word/2010/wordprocessingInk" xmlns:wne="http://schemas.microsoft.com/office/word/2006/wordml" xmlns:wps="http://schemas.microsoft.com/office/word/2010/wordprocessingShape" mc:Ignorable="w14 w15 wp14">
+  <w:footnote w:type="separator" w:id="-1">
+    <w:p>
+      <w:pPr>
+        <w:spacing w:after="0" w:line="240" w:lineRule="auto"/>
+      </w:pPr>
+      <w:r>
+        <w:separator/>
+      </w:r>
+    </w:p>
+  </w:footnote>
+  <w:footnote w:type="continuationSeparator" w:id="0">
+    <w:p>
+      <w:pPr>
+        <w:spacing w:after="0" w:line="240" w:lineRule="auto"/>
+      </w:pPr>
+      <w:r>
+        <w:continuationSeparator/>
+      </w:r>
+    </w:p>
+  </w:footnote>
+</w:footnotes>
 </file>
 
 <file path=word/numbering.xml><?xml version="1.0" encoding="utf-8"?>
@@ -1570,6 +1700,95 @@
     </w:lvl>
   </w:abstractNum>
   <w:abstractNum w:abstractNumId="1" w15:restartNumberingAfterBreak="0">
+    <w:nsid w:val="1BCB63DA"/>
+    <w:multiLevelType w:val="hybridMultilevel"/>
+    <w:tmpl w:val="7EACFB0E"/>
+    <w:lvl w:ilvl="0" w:tplc="0409000F">
+      <w:start w:val="1"/>
+      <w:numFmt w:val="decimal"/>
+      <w:lvlText w:val="%1."/>
+      <w:lvlJc w:val="left"/>
+      <w:pPr>
+        <w:ind w:left="720" w:hanging="360"/>
+      </w:pPr>
+      <w:rPr>
+        <w:rFonts w:hint="default"/>
+      </w:rPr>
+    </w:lvl>
+    <w:lvl w:ilvl="1" w:tplc="04090019" w:tentative="1">
+      <w:start w:val="1"/>
+      <w:numFmt w:val="lowerLetter"/>
+      <w:lvlText w:val="%2."/>
+      <w:lvlJc w:val="left"/>
+      <w:pPr>
+        <w:ind w:left="1440" w:hanging="360"/>
+      </w:pPr>
+    </w:lvl>
+    <w:lvl w:ilvl="2" w:tplc="0409001B" w:tentative="1">
+      <w:start w:val="1"/>
+      <w:numFmt w:val="lowerRoman"/>
+      <w:lvlText w:val="%3."/>
+      <w:lvlJc w:val="right"/>
+      <w:pPr>
+        <w:ind w:left="2160" w:hanging="180"/>
+      </w:pPr>
+    </w:lvl>
+    <w:lvl w:ilvl="3" w:tplc="0409000F" w:tentative="1">
+      <w:start w:val="1"/>
+      <w:numFmt w:val="decimal"/>
+      <w:lvlText w:val="%4."/>
+      <w:lvlJc w:val="left"/>
+      <w:pPr>
+        <w:ind w:left="2880" w:hanging="360"/>
+      </w:pPr>
+    </w:lvl>
+    <w:lvl w:ilvl="4" w:tplc="04090019" w:tentative="1">
+      <w:start w:val="1"/>
+      <w:numFmt w:val="lowerLetter"/>
+      <w:lvlText w:val="%5."/>
+      <w:lvlJc w:val="left"/>
+      <w:pPr>
+        <w:ind w:left="3600" w:hanging="360"/>
+      </w:pPr>
+    </w:lvl>
+    <w:lvl w:ilvl="5" w:tplc="0409001B" w:tentative="1">
+      <w:start w:val="1"/>
+      <w:numFmt w:val="lowerRoman"/>
+      <w:lvlText w:val="%6."/>
+      <w:lvlJc w:val="right"/>
+      <w:pPr>
+        <w:ind w:left="4320" w:hanging="180"/>
+      </w:pPr>
+    </w:lvl>
+    <w:lvl w:ilvl="6" w:tplc="0409000F" w:tentative="1">
+      <w:start w:val="1"/>
+      <w:numFmt w:val="decimal"/>
+      <w:lvlText w:val="%7."/>
+      <w:lvlJc w:val="left"/>
+      <w:pPr>
+        <w:ind w:left="5040" w:hanging="360"/>
+      </w:pPr>
+    </w:lvl>
+    <w:lvl w:ilvl="7" w:tplc="04090019" w:tentative="1">
+      <w:start w:val="1"/>
+      <w:numFmt w:val="lowerLetter"/>
+      <w:lvlText w:val="%8."/>
+      <w:lvlJc w:val="left"/>
+      <w:pPr>
+        <w:ind w:left="5760" w:hanging="360"/>
+      </w:pPr>
+    </w:lvl>
+    <w:lvl w:ilvl="8" w:tplc="0409001B" w:tentative="1">
+      <w:start w:val="1"/>
+      <w:numFmt w:val="lowerRoman"/>
+      <w:lvlText w:val="%9."/>
+      <w:lvlJc w:val="right"/>
+      <w:pPr>
+        <w:ind w:left="6480" w:hanging="180"/>
+      </w:pPr>
+    </w:lvl>
+  </w:abstractNum>
+  <w:abstractNum w:abstractNumId="2" w15:restartNumberingAfterBreak="0">
     <w:nsid w:val="1F715909"/>
     <w:multiLevelType w:val="hybridMultilevel"/>
     <w:tmpl w:val="B6BA7A40"/>
@@ -1662,6 +1881,9 @@
     <w:abstractNumId w:val="0"/>
   </w:num>
   <w:num w:numId="2">
+    <w:abstractNumId w:val="2"/>
+  </w:num>
+  <w:num w:numId="3">
     <w:abstractNumId w:val="1"/>
   </w:num>
 </w:numbering>
@@ -2106,6 +2328,68 @@
       <w:szCs w:val="30"/>
     </w:rPr>
   </w:style>
+  <w:style w:type="paragraph" w:styleId="Header">
+    <w:name w:val="header"/>
+    <w:basedOn w:val="Normal"/>
+    <w:link w:val="HeaderChar"/>
+    <w:uiPriority w:val="99"/>
+    <w:unhideWhenUsed/>
+    <w:rsid w:val="00404866"/>
+    <w:pPr>
+      <w:tabs>
+        <w:tab w:val="center" w:pos="4320"/>
+        <w:tab w:val="right" w:pos="8640"/>
+      </w:tabs>
+      <w:spacing w:after="0" w:line="240" w:lineRule="auto"/>
+    </w:pPr>
+    <w:rPr>
+      <w:rFonts w:cs="Angsana New"/>
+      <w:szCs w:val="30"/>
+    </w:rPr>
+  </w:style>
+  <w:style w:type="character" w:customStyle="1" w:styleId="HeaderChar">
+    <w:name w:val="Header Char"/>
+    <w:basedOn w:val="DefaultParagraphFont"/>
+    <w:link w:val="Header"/>
+    <w:uiPriority w:val="99"/>
+    <w:rsid w:val="00404866"/>
+    <w:rPr>
+      <w:rFonts w:cs="Angsana New"/>
+      <w:szCs w:val="30"/>
+      <w:lang w:val="id-ID"/>
+    </w:rPr>
+  </w:style>
+  <w:style w:type="paragraph" w:styleId="Footer">
+    <w:name w:val="footer"/>
+    <w:basedOn w:val="Normal"/>
+    <w:link w:val="FooterChar"/>
+    <w:uiPriority w:val="99"/>
+    <w:unhideWhenUsed/>
+    <w:rsid w:val="00404866"/>
+    <w:pPr>
+      <w:tabs>
+        <w:tab w:val="center" w:pos="4320"/>
+        <w:tab w:val="right" w:pos="8640"/>
+      </w:tabs>
+      <w:spacing w:after="0" w:line="240" w:lineRule="auto"/>
+    </w:pPr>
+    <w:rPr>
+      <w:rFonts w:cs="Angsana New"/>
+      <w:szCs w:val="30"/>
+    </w:rPr>
+  </w:style>
+  <w:style w:type="character" w:customStyle="1" w:styleId="FooterChar">
+    <w:name w:val="Footer Char"/>
+    <w:basedOn w:val="DefaultParagraphFont"/>
+    <w:link w:val="Footer"/>
+    <w:uiPriority w:val="99"/>
+    <w:rsid w:val="00404866"/>
+    <w:rPr>
+      <w:rFonts w:cs="Angsana New"/>
+      <w:szCs w:val="30"/>
+      <w:lang w:val="id-ID"/>
+    </w:rPr>
+  </w:style>
 </w:styles>
 </file>
 

</xml_diff>